<commit_message>
Work on lecture 1 and 2
</commit_message>
<xml_diff>
--- a/computing_setup/tutorials/Jupyter Notebooks Essentials.docx
+++ b/computing_setup/tutorials/Jupyter Notebooks Essentials.docx
@@ -13,6 +13,7 @@
           <w:szCs w:val="28"/>
         </w:rPr>
       </w:pPr>
+      <w:proofErr w:type="spellStart"/>
       <w:r>
         <w:rPr>
           <w:rFonts w:ascii="Segoe UI Light" w:hAnsi="Segoe UI Light" w:cs="Segoe UI Light"/>
@@ -21,7 +22,18 @@
           <w:sz w:val="28"/>
           <w:szCs w:val="28"/>
         </w:rPr>
-        <w:t>Jupyter Notebooks Essentials</w:t>
+        <w:t>Jupyter</w:t>
+      </w:r>
+      <w:proofErr w:type="spellEnd"/>
+      <w:r>
+        <w:rPr>
+          <w:rFonts w:ascii="Segoe UI Light" w:hAnsi="Segoe UI Light" w:cs="Segoe UI Light"/>
+          <w:b/>
+          <w:bCs/>
+          <w:sz w:val="28"/>
+          <w:szCs w:val="28"/>
+        </w:rPr>
+        <w:t xml:space="preserve"> Notebooks Essentials</w:t>
       </w:r>
     </w:p>
     <w:p>
@@ -47,7 +59,35 @@
         <w:rPr>
           <w:rFonts w:ascii="Segoe UI Light" w:hAnsi="Segoe UI Light" w:cs="Segoe UI Light"/>
         </w:rPr>
-        <w:t>In VSCode go to the tab “File” &gt; “New File”. You will get a prompt in the middle of the screen. Select the option “Jupyter Notebook.”</w:t>
+        <w:t xml:space="preserve">In </w:t>
+      </w:r>
+      <w:proofErr w:type="spellStart"/>
+      <w:r>
+        <w:rPr>
+          <w:rFonts w:ascii="Segoe UI Light" w:hAnsi="Segoe UI Light" w:cs="Segoe UI Light"/>
+        </w:rPr>
+        <w:t>VSCode</w:t>
+      </w:r>
+      <w:proofErr w:type="spellEnd"/>
+      <w:r>
+        <w:rPr>
+          <w:rFonts w:ascii="Segoe UI Light" w:hAnsi="Segoe UI Light" w:cs="Segoe UI Light"/>
+        </w:rPr>
+        <w:t xml:space="preserve"> go to the tab “File” &gt; “New File”. You will get a prompt in the middle of the screen. Select the option “</w:t>
+      </w:r>
+      <w:proofErr w:type="spellStart"/>
+      <w:r>
+        <w:rPr>
+          <w:rFonts w:ascii="Segoe UI Light" w:hAnsi="Segoe UI Light" w:cs="Segoe UI Light"/>
+        </w:rPr>
+        <w:t>Jupyter</w:t>
+      </w:r>
+      <w:proofErr w:type="spellEnd"/>
+      <w:r>
+        <w:rPr>
+          <w:rFonts w:ascii="Segoe UI Light" w:hAnsi="Segoe UI Light" w:cs="Segoe UI Light"/>
+        </w:rPr>
+        <w:t xml:space="preserve"> Notebook.”</w:t>
       </w:r>
     </w:p>
     <w:p>
@@ -133,7 +173,21 @@
         <w:rPr>
           <w:rFonts w:ascii="Segoe UI Light" w:hAnsi="Segoe UI Light" w:cs="Segoe UI Light"/>
         </w:rPr>
-        <w:t xml:space="preserve"> empty Jupyter notebook looks something like this:</w:t>
+        <w:t xml:space="preserve"> empty </w:t>
+      </w:r>
+      <w:proofErr w:type="spellStart"/>
+      <w:r>
+        <w:rPr>
+          <w:rFonts w:ascii="Segoe UI Light" w:hAnsi="Segoe UI Light" w:cs="Segoe UI Light"/>
+        </w:rPr>
+        <w:t>Jupyter</w:t>
+      </w:r>
+      <w:proofErr w:type="spellEnd"/>
+      <w:r>
+        <w:rPr>
+          <w:rFonts w:ascii="Segoe UI Light" w:hAnsi="Segoe UI Light" w:cs="Segoe UI Light"/>
+        </w:rPr>
+        <w:t xml:space="preserve"> notebook looks something like this:</w:t>
       </w:r>
     </w:p>
     <w:p>
@@ -222,7 +276,21 @@
         <w:rPr>
           <w:rFonts w:ascii="Segoe UI Light" w:hAnsi="Segoe UI Light" w:cs="Segoe UI Light"/>
         </w:rPr>
-        <w:t xml:space="preserve">To create a chunk of Python code click on “+ Code”. You will get an empty gray box which </w:t>
+        <w:t xml:space="preserve">To create a chunk of Python </w:t>
+      </w:r>
+      <w:proofErr w:type="gramStart"/>
+      <w:r>
+        <w:rPr>
+          <w:rFonts w:ascii="Segoe UI Light" w:hAnsi="Segoe UI Light" w:cs="Segoe UI Light"/>
+        </w:rPr>
+        <w:t>code</w:t>
+      </w:r>
+      <w:proofErr w:type="gramEnd"/>
+      <w:r>
+        <w:rPr>
+          <w:rFonts w:ascii="Segoe UI Light" w:hAnsi="Segoe UI Light" w:cs="Segoe UI Light"/>
+        </w:rPr>
+        <w:t xml:space="preserve"> click on “+ Code”. You will get an empty gray box which </w:t>
       </w:r>
       <w:r>
         <w:rPr>
@@ -307,8 +375,16 @@
         <w:rPr>
           <w:rFonts w:ascii="Segoe UI Light" w:hAnsi="Segoe UI Light" w:cs="Segoe UI Light"/>
         </w:rPr>
-        <w:t>Here you should enter the Python commands. For example, type the following line</w:t>
-      </w:r>
+        <w:t xml:space="preserve">Here you should enter the Python commands. For example, type the following </w:t>
+      </w:r>
+      <w:proofErr w:type="gramStart"/>
+      <w:r>
+        <w:rPr>
+          <w:rFonts w:ascii="Segoe UI Light" w:hAnsi="Segoe UI Light" w:cs="Segoe UI Light"/>
+        </w:rPr>
+        <w:t>line</w:t>
+      </w:r>
+      <w:proofErr w:type="gramEnd"/>
     </w:p>
     <w:p>
       <w:pPr>
@@ -318,13 +394,29 @@
           <w:rFonts w:ascii="Segoe UI Light" w:hAnsi="Segoe UI Light" w:cs="Segoe UI Light"/>
         </w:rPr>
       </w:pPr>
-      <w:r>
-        <w:rPr>
-          <w:rFonts w:ascii="Segoe UI Light" w:hAnsi="Segoe UI Light" w:cs="Segoe UI Light"/>
-        </w:rPr>
-        <w:t>print(“Hello World”)</w:t>
-      </w:r>
-    </w:p>
+      <w:bookmarkStart w:id="0" w:name="OLE_LINK3"/>
+      <w:bookmarkStart w:id="1" w:name="OLE_LINK4"/>
+      <w:bookmarkStart w:id="2" w:name="OLE_LINK5"/>
+      <w:bookmarkStart w:id="3" w:name="OLE_LINK6"/>
+      <w:proofErr w:type="gramStart"/>
+      <w:r>
+        <w:rPr>
+          <w:rFonts w:ascii="Segoe UI Light" w:hAnsi="Segoe UI Light" w:cs="Segoe UI Light"/>
+        </w:rPr>
+        <w:t>print(</w:t>
+      </w:r>
+      <w:proofErr w:type="gramEnd"/>
+      <w:r>
+        <w:rPr>
+          <w:rFonts w:ascii="Segoe UI Light" w:hAnsi="Segoe UI Light" w:cs="Segoe UI Light"/>
+        </w:rPr>
+        <w:t>“Hello World”)</w:t>
+      </w:r>
+      <w:bookmarkEnd w:id="2"/>
+      <w:bookmarkEnd w:id="3"/>
+    </w:p>
+    <w:bookmarkEnd w:id="0"/>
+    <w:bookmarkEnd w:id="1"/>
     <w:p>
       <w:pPr>
         <w:pStyle w:val="ListParagraph"/>
@@ -428,7 +520,35 @@
         <w:rPr>
           <w:rFonts w:ascii="Segoe UI Light" w:hAnsi="Segoe UI Light" w:cs="Segoe UI Light"/>
         </w:rPr>
-        <w:t>One of the attractive features of Jupyter Notebooks is that you can add formatted text to describe what your code is doing. To add a chunk of text click on “+Markdown”. You will get a gray box that says “Markdown” in the lower-right corner.</w:t>
+        <w:t xml:space="preserve">One of the attractive features of </w:t>
+      </w:r>
+      <w:proofErr w:type="spellStart"/>
+      <w:r>
+        <w:rPr>
+          <w:rFonts w:ascii="Segoe UI Light" w:hAnsi="Segoe UI Light" w:cs="Segoe UI Light"/>
+        </w:rPr>
+        <w:t>Jupyter</w:t>
+      </w:r>
+      <w:proofErr w:type="spellEnd"/>
+      <w:r>
+        <w:rPr>
+          <w:rFonts w:ascii="Segoe UI Light" w:hAnsi="Segoe UI Light" w:cs="Segoe UI Light"/>
+        </w:rPr>
+        <w:t xml:space="preserve"> Notebooks is that you can add formatted text to describe what your code is doing. To add a chunk of </w:t>
+      </w:r>
+      <w:proofErr w:type="gramStart"/>
+      <w:r>
+        <w:rPr>
+          <w:rFonts w:ascii="Segoe UI Light" w:hAnsi="Segoe UI Light" w:cs="Segoe UI Light"/>
+        </w:rPr>
+        <w:t>text</w:t>
+      </w:r>
+      <w:proofErr w:type="gramEnd"/>
+      <w:r>
+        <w:rPr>
+          <w:rFonts w:ascii="Segoe UI Light" w:hAnsi="Segoe UI Light" w:cs="Segoe UI Light"/>
+        </w:rPr>
+        <w:t xml:space="preserve"> click on “+Markdown”. You will get a gray box that says “Markdown” in the lower-right corner.</w:t>
       </w:r>
     </w:p>
     <w:p>
@@ -596,7 +716,21 @@
         <w:rPr>
           <w:rFonts w:ascii="Segoe UI Light" w:hAnsi="Segoe UI Light" w:cs="Segoe UI Light"/>
         </w:rPr>
-        <w:t xml:space="preserve">To edit the markdown double click on the space where the text is. This should open the gray box again. To render the text box click on the CHECKMARK or do “SHIFT + ENTER” as before. </w:t>
+        <w:t xml:space="preserve">To edit the markdown double click on the space where the text is. This should open the gray box again. To render the text </w:t>
+      </w:r>
+      <w:proofErr w:type="gramStart"/>
+      <w:r>
+        <w:rPr>
+          <w:rFonts w:ascii="Segoe UI Light" w:hAnsi="Segoe UI Light" w:cs="Segoe UI Light"/>
+        </w:rPr>
+        <w:t>box</w:t>
+      </w:r>
+      <w:proofErr w:type="gramEnd"/>
+      <w:r>
+        <w:rPr>
+          <w:rFonts w:ascii="Segoe UI Light" w:hAnsi="Segoe UI Light" w:cs="Segoe UI Light"/>
+        </w:rPr>
+        <w:t xml:space="preserve"> click on the CHECKMARK or do “SHIFT + ENTER” as before. </w:t>
       </w:r>
     </w:p>
     <w:p>
@@ -662,7 +796,21 @@
             <w:rStyle w:val="Hyperlink"/>
             <w:rFonts w:ascii="Segoe UI Light" w:hAnsi="Segoe UI Light" w:cs="Segoe UI Light"/>
           </w:rPr>
-          <w:t>https://notebook.community/tschinz/iPython_Workspace/00_Admin/CheatSheet/Markdown%20CheatSheet</w:t>
+          <w:t>https://notebook.community/tschinz/iPyt</w:t>
+        </w:r>
+        <w:r>
+          <w:rPr>
+            <w:rStyle w:val="Hyperlink"/>
+            <w:rFonts w:ascii="Segoe UI Light" w:hAnsi="Segoe UI Light" w:cs="Segoe UI Light"/>
+          </w:rPr>
+          <w:t>h</w:t>
+        </w:r>
+        <w:r>
+          <w:rPr>
+            <w:rStyle w:val="Hyperlink"/>
+            <w:rFonts w:ascii="Segoe UI Light" w:hAnsi="Segoe UI Light" w:cs="Segoe UI Light"/>
+          </w:rPr>
+          <w:t>on_Workspace/00_Admin/CheatSheet/Markdown%20CheatSheet</w:t>
         </w:r>
       </w:hyperlink>
     </w:p>
@@ -692,6 +840,9 @@
           <w:szCs w:val="18"/>
         </w:rPr>
       </w:pPr>
+      <w:bookmarkStart w:id="4" w:name="OLE_LINK7"/>
+      <w:bookmarkStart w:id="5" w:name="OLE_LINK8"/>
+      <w:bookmarkStart w:id="6" w:name="OLE_LINK9"/>
       <w:r>
         <w:rPr>
           <w:rFonts w:ascii="Segoe UI Light" w:eastAsia="Times New Roman" w:hAnsi="Segoe UI Light" w:cs="Segoe UI Light"/>
@@ -734,7 +885,33 @@
           <w:sz w:val="18"/>
           <w:szCs w:val="18"/>
         </w:rPr>
-        <w:t>"color:darkblue"</w:t>
+        <w:t>"</w:t>
+      </w:r>
+      <w:proofErr w:type="spellStart"/>
+      <w:proofErr w:type="gramStart"/>
+      <w:r>
+        <w:rPr>
+          <w:rFonts w:ascii="Segoe UI Light" w:eastAsia="Times New Roman" w:hAnsi="Segoe UI Light" w:cs="Segoe UI Light"/>
+          <w:b/>
+          <w:bCs/>
+          <w:color w:val="0000FF"/>
+          <w:sz w:val="18"/>
+          <w:szCs w:val="18"/>
+        </w:rPr>
+        <w:t>color:darkblue</w:t>
+      </w:r>
+      <w:proofErr w:type="spellEnd"/>
+      <w:proofErr w:type="gramEnd"/>
+      <w:r>
+        <w:rPr>
+          <w:rFonts w:ascii="Segoe UI Light" w:eastAsia="Times New Roman" w:hAnsi="Segoe UI Light" w:cs="Segoe UI Light"/>
+          <w:b/>
+          <w:bCs/>
+          <w:color w:val="0000FF"/>
+          <w:sz w:val="18"/>
+          <w:szCs w:val="18"/>
+        </w:rPr>
+        <w:t>"</w:t>
       </w:r>
       <w:r>
         <w:rPr>
@@ -745,9 +922,36 @@
           <w:sz w:val="18"/>
           <w:szCs w:val="18"/>
         </w:rPr>
-        <w:t>&gt; Lecture 1: Introduction to Jupyter Notebooks &lt;/span&gt;</w:t>
-      </w:r>
-    </w:p>
+        <w:t xml:space="preserve">&gt; Lecture 1: Introduction to </w:t>
+      </w:r>
+      <w:proofErr w:type="spellStart"/>
+      <w:r>
+        <w:rPr>
+          <w:rFonts w:ascii="Segoe UI Light" w:eastAsia="Times New Roman" w:hAnsi="Segoe UI Light" w:cs="Segoe UI Light"/>
+          <w:b/>
+          <w:bCs/>
+          <w:color w:val="800000"/>
+          <w:sz w:val="18"/>
+          <w:szCs w:val="18"/>
+        </w:rPr>
+        <w:t>Jupyter</w:t>
+      </w:r>
+      <w:proofErr w:type="spellEnd"/>
+      <w:r>
+        <w:rPr>
+          <w:rFonts w:ascii="Segoe UI Light" w:eastAsia="Times New Roman" w:hAnsi="Segoe UI Light" w:cs="Segoe UI Light"/>
+          <w:b/>
+          <w:bCs/>
+          <w:color w:val="800000"/>
+          <w:sz w:val="18"/>
+          <w:szCs w:val="18"/>
+        </w:rPr>
+        <w:t xml:space="preserve"> Notebooks &lt;/span&gt;</w:t>
+      </w:r>
+    </w:p>
+    <w:bookmarkEnd w:id="4"/>
+    <w:bookmarkEnd w:id="5"/>
+    <w:bookmarkEnd w:id="6"/>
     <w:p>
       <w:pPr>
         <w:jc w:val="both"/>
@@ -767,7 +971,51 @@
         <w:rPr>
           <w:rFonts w:ascii="Segoe UI Light" w:hAnsi="Segoe UI Light" w:cs="Segoe UI Light"/>
         </w:rPr>
-        <w:t>The content inside           &lt;span style="color:darkblue"&gt;  …. &lt;/span&gt;    has a particular format, in this case the option style, with dark blue color. Try changing it to red or green! We use &lt;span&gt; to start and  &lt;/span&gt; to end the segment that will have this format.</w:t>
+        <w:t>The content inside           &lt;span style="</w:t>
+      </w:r>
+      <w:proofErr w:type="spellStart"/>
+      <w:proofErr w:type="gramStart"/>
+      <w:r>
+        <w:rPr>
+          <w:rFonts w:ascii="Segoe UI Light" w:hAnsi="Segoe UI Light" w:cs="Segoe UI Light"/>
+        </w:rPr>
+        <w:t>color:darkblue</w:t>
+      </w:r>
+      <w:proofErr w:type="spellEnd"/>
+      <w:proofErr w:type="gramEnd"/>
+      <w:r>
+        <w:rPr>
+          <w:rFonts w:ascii="Segoe UI Light" w:hAnsi="Segoe UI Light" w:cs="Segoe UI Light"/>
+        </w:rPr>
+        <w:t xml:space="preserve">"&gt;  …. &lt;/span&gt;    has a particular format, in this case the option style, with dark blue color. Try changing it </w:t>
+      </w:r>
+      <w:proofErr w:type="gramStart"/>
+      <w:r>
+        <w:rPr>
+          <w:rFonts w:ascii="Segoe UI Light" w:hAnsi="Segoe UI Light" w:cs="Segoe UI Light"/>
+        </w:rPr>
+        <w:t>to</w:t>
+      </w:r>
+      <w:proofErr w:type="gramEnd"/>
+      <w:r>
+        <w:rPr>
+          <w:rFonts w:ascii="Segoe UI Light" w:hAnsi="Segoe UI Light" w:cs="Segoe UI Light"/>
+        </w:rPr>
+        <w:t xml:space="preserve"> red or green! We use &lt;span&gt; to start </w:t>
+      </w:r>
+      <w:proofErr w:type="gramStart"/>
+      <w:r>
+        <w:rPr>
+          <w:rFonts w:ascii="Segoe UI Light" w:hAnsi="Segoe UI Light" w:cs="Segoe UI Light"/>
+        </w:rPr>
+        <w:t>and  &lt;</w:t>
+      </w:r>
+      <w:proofErr w:type="gramEnd"/>
+      <w:r>
+        <w:rPr>
+          <w:rFonts w:ascii="Segoe UI Light" w:hAnsi="Segoe UI Light" w:cs="Segoe UI Light"/>
+        </w:rPr>
+        <w:t>/span&gt; to end the segment that will have this format.</w:t>
       </w:r>
     </w:p>
     <w:p>
@@ -889,6 +1137,9 @@
           <w:szCs w:val="21"/>
         </w:rPr>
       </w:pPr>
+      <w:bookmarkStart w:id="7" w:name="OLE_LINK10"/>
+      <w:bookmarkStart w:id="8" w:name="OLE_LINK11"/>
+      <w:bookmarkStart w:id="9" w:name="OLE_LINK12"/>
       <w:r>
         <w:rPr>
           <w:rFonts w:ascii="Segoe UI Light" w:eastAsia="Times New Roman" w:hAnsi="Segoe UI Light" w:cs="Segoe UI Light"/>
@@ -896,8 +1147,19 @@
           <w:sz w:val="21"/>
           <w:szCs w:val="21"/>
         </w:rPr>
-        <w:t>&lt;img</w:t>
-      </w:r>
+        <w:t>&lt;</w:t>
+      </w:r>
+      <w:proofErr w:type="spellStart"/>
+      <w:r>
+        <w:rPr>
+          <w:rFonts w:ascii="Segoe UI Light" w:eastAsia="Times New Roman" w:hAnsi="Segoe UI Light" w:cs="Segoe UI Light"/>
+          <w:color w:val="800000"/>
+          <w:sz w:val="21"/>
+          <w:szCs w:val="21"/>
+        </w:rPr>
+        <w:t>img</w:t>
+      </w:r>
+      <w:proofErr w:type="spellEnd"/>
       <w:r>
         <w:rPr>
           <w:rFonts w:ascii="Segoe UI Light" w:eastAsia="Times New Roman" w:hAnsi="Segoe UI Light" w:cs="Segoe UI Light"/>
@@ -907,6 +1169,7 @@
         </w:rPr>
         <w:t xml:space="preserve"> </w:t>
       </w:r>
+      <w:proofErr w:type="spellStart"/>
       <w:r>
         <w:rPr>
           <w:rFonts w:ascii="Segoe UI Light" w:eastAsia="Times New Roman" w:hAnsi="Segoe UI Light" w:cs="Segoe UI Light"/>
@@ -916,6 +1179,7 @@
         </w:rPr>
         <w:t>src</w:t>
       </w:r>
+      <w:proofErr w:type="spellEnd"/>
       <w:r>
         <w:rPr>
           <w:rFonts w:ascii="Segoe UI Light" w:eastAsia="Times New Roman" w:hAnsi="Segoe UI Light" w:cs="Segoe UI Light"/>
@@ -980,6 +1244,9 @@
         <w:t>/&gt;</w:t>
       </w:r>
     </w:p>
+    <w:bookmarkEnd w:id="7"/>
+    <w:bookmarkEnd w:id="8"/>
+    <w:bookmarkEnd w:id="9"/>
     <w:p>
       <w:pPr>
         <w:jc w:val="both"/>
@@ -2448,6 +2715,18 @@
       <w:shd w:val="clear" w:color="auto" w:fill="E1DFDD"/>
     </w:rPr>
   </w:style>
+  <w:style w:type="character" w:styleId="FollowedHyperlink">
+    <w:name w:val="FollowedHyperlink"/>
+    <w:basedOn w:val="DefaultParagraphFont"/>
+    <w:uiPriority w:val="99"/>
+    <w:semiHidden/>
+    <w:unhideWhenUsed/>
+    <w:rsid w:val="00A159BC"/>
+    <w:rPr>
+      <w:color w:val="954F72" w:themeColor="followedHyperlink"/>
+      <w:u w:val="single"/>
+    </w:rPr>
+  </w:style>
 </w:styles>
 </file>
 

</xml_diff>